<commit_message>
Add box to collection, add linear lookup, add fejlkilder doc
</commit_message>
<xml_diff>
--- a/_ProcessDocuments/MeetingMinutes/Agenda_30-03.docx
+++ b/_ProcessDocuments/MeetingMinutes/Agenda_30-03.docx
@@ -4,7 +4,7 @@
   <w:body>
     <w:p>
       <w:pPr>
-        <w:pStyle w:val="Title"/>
+        <w:pStyle w:val="Titel"/>
         <w:rPr>
           <w:lang w:val="en-US"/>
         </w:rPr>
@@ -18,17 +18,23 @@
         </w:rPr>
         <w:t xml:space="preserve"> </w:t>
       </w:r>
-    </w:p>
-    <w:p>
-      <w:pPr>
+      <w:r>
         <w:rPr>
           <w:lang w:val="en-US"/>
         </w:rPr>
-      </w:pPr>
-    </w:p>
-    <w:p>
-      <w:pPr>
-        <w:pStyle w:val="ListParagraph"/>
+        <w:t>30/03/2022</w:t>
+      </w:r>
+    </w:p>
+    <w:p>
+      <w:pPr>
+        <w:rPr>
+          <w:lang w:val="en-US"/>
+        </w:rPr>
+      </w:pPr>
+    </w:p>
+    <w:p>
+      <w:pPr>
+        <w:pStyle w:val="Listeafsnit"/>
         <w:numPr>
           <w:ilvl w:val="0"/>
           <w:numId w:val="1"/>
@@ -41,12 +47,18 @@
         <w:rPr>
           <w:lang w:val="da-DK"/>
         </w:rPr>
-        <w:t xml:space="preserve">Vi kigger på den tilførte varme fra fan til luft </w:t>
-      </w:r>
-    </w:p>
-    <w:p>
-      <w:pPr>
-        <w:pStyle w:val="ListParagraph"/>
+        <w:t>Vi kigger på den tilførte varme fra fan til luft</w:t>
+      </w:r>
+      <w:r>
+        <w:rPr>
+          <w:lang w:val="da-DK"/>
+        </w:rPr>
+        <w:t xml:space="preserve"> (heatloss)</w:t>
+      </w:r>
+    </w:p>
+    <w:p>
+      <w:pPr>
+        <w:pStyle w:val="Listeafsnit"/>
         <w:numPr>
           <w:ilvl w:val="1"/>
           <w:numId w:val="1"/>
@@ -64,7 +76,7 @@
     </w:p>
     <w:p>
       <w:pPr>
-        <w:pStyle w:val="ListParagraph"/>
+        <w:pStyle w:val="Listeafsnit"/>
         <w:numPr>
           <w:ilvl w:val="1"/>
           <w:numId w:val="1"/>
@@ -93,7 +105,7 @@
                     <pic:cNvPicPr/>
                   </pic:nvPicPr>
                   <pic:blipFill>
-                    <a:blip r:embed="rId5"/>
+                    <a:blip r:embed="rId6"/>
                     <a:stretch>
                       <a:fillRect/>
                     </a:stretch>
@@ -122,7 +134,7 @@
     </w:p>
     <w:p>
       <w:pPr>
-        <w:pStyle w:val="ListParagraph"/>
+        <w:pStyle w:val="Listeafsnit"/>
         <w:numPr>
           <w:ilvl w:val="1"/>
           <w:numId w:val="1"/>
@@ -135,26 +147,12 @@
         <w:rPr>
           <w:lang w:val="da-DK"/>
         </w:rPr>
-        <w:t xml:space="preserve">Alternativt, hvordan skal den modelleres? (vi har ikke et polynomium som i </w:t>
-      </w:r>
-      <w:proofErr w:type="spellStart"/>
-      <w:r>
-        <w:rPr>
-          <w:lang w:val="da-DK"/>
-        </w:rPr>
-        <w:t>PhD</w:t>
-      </w:r>
-      <w:proofErr w:type="spellEnd"/>
-      <w:r>
-        <w:rPr>
-          <w:lang w:val="da-DK"/>
-        </w:rPr>
-        <w:t>)</w:t>
-      </w:r>
-    </w:p>
-    <w:p>
-      <w:pPr>
-        <w:pStyle w:val="ListParagraph"/>
+        <w:t>Alternativt, hvordan skal den modelleres? (vi har ikke et polynomium som i PhD)</w:t>
+      </w:r>
+    </w:p>
+    <w:p>
+      <w:pPr>
+        <w:pStyle w:val="Listeafsnit"/>
         <w:numPr>
           <w:ilvl w:val="0"/>
           <w:numId w:val="1"/>
@@ -167,12 +165,42 @@
         <w:rPr>
           <w:lang w:val="da-DK"/>
         </w:rPr>
-        <w:t>Hvordan løber luften inde i containeren?</w:t>
-      </w:r>
-    </w:p>
-    <w:p>
-      <w:pPr>
-        <w:pStyle w:val="ListParagraph"/>
+        <w:t xml:space="preserve">Er der andet </w:t>
+      </w:r>
+      <w:r>
+        <w:rPr>
+          <w:lang w:val="da-DK"/>
+        </w:rPr>
+        <w:t xml:space="preserve">i </w:t>
+      </w:r>
+      <w:r>
+        <w:rPr>
+          <w:lang w:val="da-DK"/>
+        </w:rPr>
+        <w:t>køletraileren der skal modelleres med store termiske masser</w:t>
+      </w:r>
+      <w:r>
+        <w:rPr>
+          <w:lang w:val="da-DK"/>
+        </w:rPr>
+        <w:t>,</w:t>
+      </w:r>
+      <w:r>
+        <w:rPr>
+          <w:lang w:val="da-DK"/>
+        </w:rPr>
+        <w:t xml:space="preserve"> når nu der ikke er et T-floor</w:t>
+      </w:r>
+      <w:r>
+        <w:rPr>
+          <w:lang w:val="da-DK"/>
+        </w:rPr>
+        <w:t>?</w:t>
+      </w:r>
+    </w:p>
+    <w:p>
+      <w:pPr>
+        <w:pStyle w:val="Listeafsnit"/>
         <w:numPr>
           <w:ilvl w:val="0"/>
           <w:numId w:val="1"/>
@@ -185,90 +213,108 @@
         <w:rPr>
           <w:lang w:val="da-DK"/>
         </w:rPr>
-        <w:t>Er der andet I køletraileren der skal modelleres med store termiske masser</w:t>
-      </w:r>
-      <w:r>
-        <w:rPr>
-          <w:lang w:val="da-DK"/>
-        </w:rPr>
-        <w:t xml:space="preserve"> når nu der ikke er et T-</w:t>
-      </w:r>
-      <w:proofErr w:type="spellStart"/>
-      <w:r>
-        <w:rPr>
-          <w:lang w:val="da-DK"/>
-        </w:rPr>
-        <w:t>floor</w:t>
-      </w:r>
-      <w:proofErr w:type="spellEnd"/>
-      <w:r>
-        <w:rPr>
-          <w:lang w:val="da-DK"/>
-        </w:rPr>
-        <w:t>?</w:t>
-      </w:r>
-    </w:p>
-    <w:p>
-      <w:pPr>
-        <w:pStyle w:val="ListParagraph"/>
+        <w:t>Er fan model (flow(speed)) en</w:t>
+      </w:r>
+      <w:r>
+        <w:rPr>
+          <w:lang w:val="da-DK"/>
+        </w:rPr>
+        <w:t>s</w:t>
+      </w:r>
+      <w:r>
+        <w:rPr>
+          <w:lang w:val="da-DK"/>
+        </w:rPr>
+        <w:t xml:space="preserve"> for både condenser og evaporator?</w:t>
+      </w:r>
+    </w:p>
+    <w:p>
+      <w:pPr>
+        <w:pStyle w:val="Listeafsnit"/>
         <w:numPr>
           <w:ilvl w:val="0"/>
           <w:numId w:val="1"/>
         </w:numPr>
         <w:rPr>
-          <w:lang w:val="da-DK"/>
-        </w:rPr>
-      </w:pPr>
-      <w:r>
-        <w:rPr>
-          <w:lang w:val="da-DK"/>
-        </w:rPr>
-        <w:t xml:space="preserve">Er fan model </w:t>
-      </w:r>
-      <w:proofErr w:type="gramStart"/>
-      <w:r>
-        <w:rPr>
-          <w:lang w:val="da-DK"/>
-        </w:rPr>
-        <w:t>( flow</w:t>
-      </w:r>
-      <w:proofErr w:type="gramEnd"/>
-      <w:r>
-        <w:rPr>
-          <w:lang w:val="da-DK"/>
-        </w:rPr>
-        <w:t>(speed) ) en</w:t>
-      </w:r>
-      <w:r>
-        <w:rPr>
-          <w:lang w:val="da-DK"/>
-        </w:rPr>
-        <w:t>s</w:t>
-      </w:r>
-      <w:r>
-        <w:rPr>
-          <w:lang w:val="da-DK"/>
-        </w:rPr>
-        <w:t xml:space="preserve"> for både </w:t>
-      </w:r>
-      <w:proofErr w:type="spellStart"/>
-      <w:r>
-        <w:rPr>
-          <w:lang w:val="da-DK"/>
-        </w:rPr>
-        <w:t>condenser</w:t>
-      </w:r>
-      <w:proofErr w:type="spellEnd"/>
-      <w:r>
-        <w:rPr>
-          <w:lang w:val="da-DK"/>
-        </w:rPr>
-        <w:t xml:space="preserve"> og evaporator?</w:t>
-      </w:r>
-    </w:p>
-    <w:p>
-      <w:pPr>
-        <w:pStyle w:val="ListParagraph"/>
+          <w:lang w:val="en-US"/>
+        </w:rPr>
+      </w:pPr>
+      <w:r>
+        <w:rPr>
+          <w:lang w:val="en-US"/>
+        </w:rPr>
+        <w:t>Eq. 25</w:t>
+      </w:r>
+      <w:r>
+        <w:rPr>
+          <w:lang w:val="en-US"/>
+        </w:rPr>
+        <w:t xml:space="preserve"> </w:t>
+      </w:r>
+    </w:p>
+    <w:p>
+      <w:pPr>
+        <w:pStyle w:val="Listeafsnit"/>
+        <w:rPr>
+          <w:lang w:val="da-DK"/>
+        </w:rPr>
+      </w:pPr>
+      <w:r>
+        <w:rPr>
+          <w:lang w:val="da-DK"/>
+        </w:rPr>
+        <w:drawing>
+          <wp:inline distT="0" distB="0" distL="0" distR="0" wp14:anchorId="7958B9E2" wp14:editId="4E490854">
+            <wp:extent cx="5731510" cy="264795"/>
+            <wp:effectExtent l="0" t="0" r="2540" b="1905"/>
+            <wp:docPr id="2" name="Billede 2"/>
+            <wp:cNvGraphicFramePr>
+              <a:graphicFrameLocks xmlns:a="http://schemas.openxmlformats.org/drawingml/2006/main" noChangeAspect="1"/>
+            </wp:cNvGraphicFramePr>
+            <a:graphic xmlns:a="http://schemas.openxmlformats.org/drawingml/2006/main">
+              <a:graphicData uri="http://schemas.openxmlformats.org/drawingml/2006/picture">
+                <pic:pic xmlns:pic="http://schemas.openxmlformats.org/drawingml/2006/picture">
+                  <pic:nvPicPr>
+                    <pic:cNvPr id="1" name=""/>
+                    <pic:cNvPicPr/>
+                  </pic:nvPicPr>
+                  <pic:blipFill>
+                    <a:blip r:embed="rId7"/>
+                    <a:stretch>
+                      <a:fillRect/>
+                    </a:stretch>
+                  </pic:blipFill>
+                  <pic:spPr>
+                    <a:xfrm>
+                      <a:off x="0" y="0"/>
+                      <a:ext cx="5731510" cy="264795"/>
+                    </a:xfrm>
+                    <a:prstGeom prst="rect">
+                      <a:avLst/>
+                    </a:prstGeom>
+                  </pic:spPr>
+                </pic:pic>
+              </a:graphicData>
+            </a:graphic>
+          </wp:inline>
+        </w:drawing>
+      </w:r>
+      <w:r>
+        <w:rPr>
+          <w:lang w:val="da-DK"/>
+        </w:rPr>
+        <w:t>Q_ma skaleres af Ufan</w:t>
+      </w:r>
+      <w:r>
+        <w:rPr>
+          <w:lang w:val="da-DK"/>
+        </w:rPr>
+        <w:t>. Denne har range 0-2 i køle container. Skal vi skalere den nye kontinuerte Ufan, således at de to er sammenlignlige?</w:t>
+      </w:r>
+    </w:p>
+    <w:p>
+      <w:pPr>
+        <w:pStyle w:val="Listeafsnit"/>
         <w:numPr>
           <w:ilvl w:val="0"/>
           <w:numId w:val="1"/>
@@ -277,19 +323,89 @@
           <w:lang w:val="da-DK"/>
         </w:rPr>
       </w:pPr>
-      <w:proofErr w:type="spellStart"/>
-      <w:r>
-        <w:rPr>
-          <w:lang w:val="da-DK"/>
-        </w:rPr>
-        <w:t>Eq</w:t>
-      </w:r>
-      <w:proofErr w:type="spellEnd"/>
-      <w:r>
-        <w:rPr>
-          <w:lang w:val="da-DK"/>
-        </w:rPr>
-        <w:t>. 25</w:t>
+      <w:r>
+        <w:rPr>
+          <w:lang w:val="da-DK"/>
+        </w:rPr>
+        <w:t xml:space="preserve">Det </w:t>
+      </w:r>
+      <w:r>
+        <w:rPr>
+          <w:lang w:val="da-DK"/>
+        </w:rPr>
+        <w:t>læses mange steder at reefer enheder er beregnet til at vedligeholde temperaturer lasten og ikke at køle den - altså at lasten er pre-kølet til omtrent den temperatur som den skal transporteres til. Kan denne antagelse også laves af os?</w:t>
+      </w:r>
+    </w:p>
+    <w:p>
+      <w:pPr>
+        <w:pStyle w:val="Listeafsnit"/>
+        <w:numPr>
+          <w:ilvl w:val="0"/>
+          <w:numId w:val="1"/>
+        </w:numPr>
+        <w:rPr>
+          <w:lang w:val="da-DK"/>
+        </w:rPr>
+      </w:pPr>
+      <w:r>
+        <w:rPr>
+          <w:lang w:val="da-DK"/>
+        </w:rPr>
+        <w:t>Vejen fra ulineær, modular model brugt til simulering til state-space model til controller design er ikke umildbart beskrevet nogen steder. Hjælp.</w:t>
+      </w:r>
+    </w:p>
+    <w:p>
+      <w:pPr>
+        <w:pStyle w:val="Listeafsnit"/>
+        <w:numPr>
+          <w:ilvl w:val="0"/>
+          <w:numId w:val="1"/>
+        </w:numPr>
+        <w:rPr>
+          <w:lang w:val="da-DK"/>
+        </w:rPr>
+      </w:pPr>
+      <w:r>
+        <w:rPr>
+          <w:lang w:val="da-DK"/>
+        </w:rPr>
+        <w:t>Gennemgang af vores initielle tanker ifbm samling af model</w:t>
+      </w:r>
+    </w:p>
+    <w:p>
+      <w:pPr>
+        <w:pStyle w:val="Listeafsnit"/>
+        <w:numPr>
+          <w:ilvl w:val="1"/>
+          <w:numId w:val="1"/>
+        </w:numPr>
+        <w:rPr>
+          <w:lang w:val="da-DK"/>
+        </w:rPr>
+      </w:pPr>
+      <w:r>
+        <w:rPr>
+          <w:lang w:val="da-DK"/>
+        </w:rPr>
+        <w:t>I compressor model: Hvordan findes p_out - bruges til at beregne T_out og m(dot)</w:t>
+      </w:r>
+    </w:p>
+    <w:p>
+      <w:pPr>
+        <w:pStyle w:val="Listeafsnit"/>
+        <w:numPr>
+          <w:ilvl w:val="1"/>
+          <w:numId w:val="1"/>
+        </w:numPr>
+        <w:rPr>
+          <w:lang w:val="da-DK"/>
+        </w:rPr>
+      </w:pPr>
+      <w:r>
+        <w:rPr>
+          <w:lang w:val="da-DK"/>
+        </w:rPr>
+        <w:t>I compressor model: Benyttes zoh til håndtering af algebraisk loop og hvis ja, hvordan håndteres det så i en modeleringssammenhæng?</w:t>
       </w:r>
       <w:r>
         <w:rPr>
@@ -297,64 +413,142 @@
         </w:rPr>
         <w:t xml:space="preserve"> </w:t>
       </w:r>
-      <w:proofErr w:type="spellStart"/>
-      <w:r>
-        <w:rPr>
-          <w:lang w:val="da-DK"/>
-        </w:rPr>
-        <w:t>Q_ma</w:t>
-      </w:r>
-      <w:proofErr w:type="spellEnd"/>
-      <w:r>
-        <w:rPr>
-          <w:lang w:val="da-DK"/>
-        </w:rPr>
-        <w:t xml:space="preserve"> = Uma*(T1 – T0</w:t>
-      </w:r>
-      <w:proofErr w:type="gramStart"/>
-      <w:r>
-        <w:rPr>
-          <w:lang w:val="da-DK"/>
-        </w:rPr>
-        <w:t xml:space="preserve">)  </w:t>
-      </w:r>
-      <w:r>
-        <w:rPr>
-          <w:lang w:val="da-DK"/>
-        </w:rPr>
-        <w:t>,</w:t>
-      </w:r>
-      <w:proofErr w:type="gramEnd"/>
-      <w:r>
-        <w:rPr>
-          <w:lang w:val="da-DK"/>
-        </w:rPr>
-        <w:t xml:space="preserve"> skaleret</w:t>
-      </w:r>
-      <w:r>
-        <w:rPr>
-          <w:lang w:val="da-DK"/>
-        </w:rPr>
-        <w:t xml:space="preserve"> </w:t>
-      </w:r>
-      <w:proofErr w:type="spellStart"/>
-      <w:r>
-        <w:rPr>
-          <w:lang w:val="da-DK"/>
-        </w:rPr>
-        <w:t>how</w:t>
-      </w:r>
-      <w:proofErr w:type="spellEnd"/>
-      <w:r>
-        <w:rPr>
-          <w:lang w:val="da-DK"/>
-        </w:rPr>
-        <w:t>? (skal vi skalere vores fan speed fra (0-2)).</w:t>
-      </w:r>
-    </w:p>
-    <w:p>
-      <w:pPr>
-        <w:pStyle w:val="ListParagraph"/>
+    </w:p>
+    <w:p>
+      <w:pPr>
+        <w:pStyle w:val="Listeafsnit"/>
+        <w:numPr>
+          <w:ilvl w:val="1"/>
+          <w:numId w:val="1"/>
+        </w:numPr>
+        <w:rPr>
+          <w:lang w:val="da-DK"/>
+        </w:rPr>
+      </w:pPr>
+      <w:r>
+        <w:rPr>
+          <w:lang w:val="da-DK"/>
+        </w:rPr>
+        <w:t xml:space="preserve">Hvordan tilgår vi at finde koefficienter til alle vores ligninger? </w:t>
+      </w:r>
+      <w:r>
+        <w:rPr>
+          <w:lang w:val="da-DK"/>
+        </w:rPr>
+        <w:t>(kan vi stjæle dem fra Simulink modellen?)</w:t>
+      </w:r>
+    </w:p>
+    <w:p>
+      <w:pPr>
+        <w:pStyle w:val="Listeafsnit"/>
+        <w:numPr>
+          <w:ilvl w:val="1"/>
+          <w:numId w:val="1"/>
+        </w:numPr>
+        <w:rPr>
+          <w:lang w:val="da-DK"/>
+        </w:rPr>
+      </w:pPr>
+      <w:r>
+        <w:rPr>
+          <w:lang w:val="da-DK"/>
+        </w:rPr>
+        <w:t>Konkret gennemgang af states (evt. fra blokdiagram)</w:t>
+      </w:r>
+    </w:p>
+    <w:p>
+      <w:pPr>
+        <w:pStyle w:val="Listeafsnit"/>
+        <w:numPr>
+          <w:ilvl w:val="2"/>
+          <w:numId w:val="1"/>
+        </w:numPr>
+        <w:rPr>
+          <w:lang w:val="da-DK"/>
+        </w:rPr>
+      </w:pPr>
+      <w:r>
+        <w:rPr>
+          <w:lang w:val="da-DK"/>
+        </w:rPr>
+        <w:t>Temperatur, tryk, entalpi</w:t>
+      </w:r>
+    </w:p>
+    <w:p>
+      <w:pPr>
+        <w:pStyle w:val="Listeafsnit"/>
+        <w:numPr>
+          <w:ilvl w:val="2"/>
+          <w:numId w:val="1"/>
+        </w:numPr>
+        <w:rPr>
+          <w:lang w:val="da-DK"/>
+        </w:rPr>
+      </w:pPr>
+      <w:r>
+        <w:rPr>
+          <w:lang w:val="da-DK"/>
+        </w:rPr>
+        <w:t>Mass flow?</w:t>
+      </w:r>
+    </w:p>
+    <w:p>
+      <w:pPr>
+        <w:pStyle w:val="Listeafsnit"/>
+        <w:numPr>
+          <w:ilvl w:val="2"/>
+          <w:numId w:val="1"/>
+        </w:numPr>
+        <w:rPr>
+          <w:lang w:val="da-DK"/>
+        </w:rPr>
+      </w:pPr>
+      <w:r>
+        <w:rPr>
+          <w:lang w:val="da-DK"/>
+        </w:rPr>
+        <w:t>dM/dt i CV?</w:t>
+      </w:r>
+    </w:p>
+    <w:p>
+      <w:pPr>
+        <w:pStyle w:val="Listeafsnit"/>
+        <w:numPr>
+          <w:ilvl w:val="2"/>
+          <w:numId w:val="1"/>
+        </w:numPr>
+        <w:rPr>
+          <w:lang w:val="da-DK"/>
+        </w:rPr>
+      </w:pPr>
+      <w:r>
+        <w:rPr>
+          <w:lang w:val="da-DK"/>
+        </w:rPr>
+        <w:t>Energi i CV?</w:t>
+      </w:r>
+    </w:p>
+    <w:p>
+      <w:pPr>
+        <w:pStyle w:val="Listeafsnit"/>
+        <w:numPr>
+          <w:ilvl w:val="2"/>
+          <w:numId w:val="1"/>
+        </w:numPr>
+        <w:rPr>
+          <w:lang w:val="da-DK"/>
+        </w:rPr>
+      </w:pPr>
+      <w:r>
+        <w:rPr>
+          <w:lang w:val="da-DK"/>
+        </w:rPr>
+        <w:t>Hvordan bestemmer vi om et potentielt state skal inkluderes i modellen?</w:t>
+      </w:r>
+    </w:p>
+    <w:p>
+      <w:pPr>
+        <w:pStyle w:val="Listeafsnit"/>
         <w:numPr>
           <w:ilvl w:val="0"/>
           <w:numId w:val="1"/>
@@ -367,284 +561,18 @@
         <w:rPr>
           <w:lang w:val="da-DK"/>
         </w:rPr>
-        <w:t xml:space="preserve">Det </w:t>
-      </w:r>
-      <w:r>
-        <w:rPr>
-          <w:lang w:val="da-DK"/>
-        </w:rPr>
-        <w:t xml:space="preserve">læses mange steder at </w:t>
-      </w:r>
-      <w:proofErr w:type="spellStart"/>
-      <w:r>
-        <w:rPr>
-          <w:lang w:val="da-DK"/>
-        </w:rPr>
-        <w:t>reefer</w:t>
-      </w:r>
-      <w:proofErr w:type="spellEnd"/>
-      <w:r>
-        <w:rPr>
-          <w:lang w:val="da-DK"/>
-        </w:rPr>
-        <w:t xml:space="preserve"> enheder er beregnet til at vedligeholde temperaturer lasten og ikke at køle den - altså at lasten er </w:t>
-      </w:r>
-      <w:proofErr w:type="spellStart"/>
-      <w:r>
-        <w:rPr>
-          <w:lang w:val="da-DK"/>
-        </w:rPr>
-        <w:t>pre</w:t>
-      </w:r>
-      <w:proofErr w:type="spellEnd"/>
-      <w:r>
-        <w:rPr>
-          <w:lang w:val="da-DK"/>
-        </w:rPr>
-        <w:t>-kølet til omtrent den temperatur som den skal transporteres til. Kan denne antagelse også laves af os?</w:t>
-      </w:r>
-    </w:p>
-    <w:p>
-      <w:pPr>
-        <w:pStyle w:val="ListParagraph"/>
-        <w:numPr>
-          <w:ilvl w:val="0"/>
-          <w:numId w:val="1"/>
-        </w:numPr>
-        <w:rPr>
-          <w:lang w:val="da-DK"/>
-        </w:rPr>
-      </w:pPr>
-      <w:r>
-        <w:rPr>
-          <w:lang w:val="da-DK"/>
-        </w:rPr>
-        <w:t xml:space="preserve">Vejen fra </w:t>
-      </w:r>
-      <w:proofErr w:type="spellStart"/>
-      <w:r>
-        <w:rPr>
-          <w:lang w:val="da-DK"/>
-        </w:rPr>
-        <w:t>ulineær</w:t>
-      </w:r>
-      <w:proofErr w:type="spellEnd"/>
-      <w:r>
-        <w:rPr>
-          <w:lang w:val="da-DK"/>
-        </w:rPr>
-        <w:t xml:space="preserve">, </w:t>
-      </w:r>
-      <w:proofErr w:type="spellStart"/>
-      <w:r>
-        <w:rPr>
-          <w:lang w:val="da-DK"/>
-        </w:rPr>
-        <w:t>modular</w:t>
-      </w:r>
-      <w:proofErr w:type="spellEnd"/>
-      <w:r>
-        <w:rPr>
-          <w:lang w:val="da-DK"/>
-        </w:rPr>
-        <w:t xml:space="preserve"> model brugt til simulering til </w:t>
-      </w:r>
-      <w:proofErr w:type="spellStart"/>
-      <w:r>
-        <w:rPr>
-          <w:lang w:val="da-DK"/>
-        </w:rPr>
-        <w:t>state-space</w:t>
-      </w:r>
-      <w:proofErr w:type="spellEnd"/>
-      <w:r>
-        <w:rPr>
-          <w:lang w:val="da-DK"/>
-        </w:rPr>
-        <w:t xml:space="preserve"> model til controller design er ikke umildbart beskrevet nogen steder. Hjælp.</w:t>
-      </w:r>
-    </w:p>
-    <w:p>
-      <w:pPr>
-        <w:pStyle w:val="ListParagraph"/>
-        <w:numPr>
-          <w:ilvl w:val="0"/>
-          <w:numId w:val="1"/>
-        </w:numPr>
-        <w:rPr>
-          <w:lang w:val="da-DK"/>
-        </w:rPr>
-      </w:pPr>
-      <w:r>
-        <w:rPr>
-          <w:lang w:val="da-DK"/>
-        </w:rPr>
-        <w:t xml:space="preserve">I </w:t>
-      </w:r>
-      <w:proofErr w:type="spellStart"/>
-      <w:r>
-        <w:rPr>
-          <w:lang w:val="da-DK"/>
-        </w:rPr>
-        <w:t>compressor</w:t>
-      </w:r>
-      <w:proofErr w:type="spellEnd"/>
-      <w:r>
-        <w:rPr>
-          <w:lang w:val="da-DK"/>
-        </w:rPr>
-        <w:t xml:space="preserve"> model: Hvordan findes </w:t>
-      </w:r>
-      <w:proofErr w:type="spellStart"/>
-      <w:r>
-        <w:rPr>
-          <w:lang w:val="da-DK"/>
-        </w:rPr>
-        <w:t>p_out</w:t>
-      </w:r>
-      <w:proofErr w:type="spellEnd"/>
-      <w:r>
-        <w:rPr>
-          <w:lang w:val="da-DK"/>
-        </w:rPr>
-        <w:t xml:space="preserve"> - bruges til at beregne </w:t>
-      </w:r>
-      <w:proofErr w:type="spellStart"/>
-      <w:r>
-        <w:rPr>
-          <w:lang w:val="da-DK"/>
-        </w:rPr>
-        <w:t>T_out</w:t>
-      </w:r>
-      <w:proofErr w:type="spellEnd"/>
-      <w:r>
-        <w:rPr>
-          <w:lang w:val="da-DK"/>
-        </w:rPr>
-        <w:t xml:space="preserve"> og m(</w:t>
-      </w:r>
-      <w:proofErr w:type="spellStart"/>
-      <w:r>
-        <w:rPr>
-          <w:lang w:val="da-DK"/>
-        </w:rPr>
-        <w:t>dot</w:t>
-      </w:r>
-      <w:proofErr w:type="spellEnd"/>
-      <w:r>
-        <w:rPr>
-          <w:lang w:val="da-DK"/>
-        </w:rPr>
-        <w:t>)</w:t>
-      </w:r>
-    </w:p>
-    <w:p>
-      <w:pPr>
-        <w:pStyle w:val="ListParagraph"/>
-        <w:numPr>
-          <w:ilvl w:val="0"/>
-          <w:numId w:val="1"/>
-        </w:numPr>
-        <w:rPr>
-          <w:lang w:val="da-DK"/>
-        </w:rPr>
-      </w:pPr>
-      <w:r>
-        <w:rPr>
-          <w:lang w:val="da-DK"/>
-        </w:rPr>
-        <w:t xml:space="preserve">I </w:t>
-      </w:r>
-      <w:proofErr w:type="spellStart"/>
-      <w:r>
-        <w:rPr>
-          <w:lang w:val="da-DK"/>
-        </w:rPr>
-        <w:t>compressor</w:t>
-      </w:r>
-      <w:proofErr w:type="spellEnd"/>
-      <w:r>
-        <w:rPr>
-          <w:lang w:val="da-DK"/>
-        </w:rPr>
-        <w:t xml:space="preserve"> model: Benyttes </w:t>
-      </w:r>
-      <w:proofErr w:type="spellStart"/>
-      <w:r>
-        <w:rPr>
-          <w:lang w:val="da-DK"/>
-        </w:rPr>
-        <w:t>zoh</w:t>
-      </w:r>
-      <w:proofErr w:type="spellEnd"/>
-      <w:r>
-        <w:rPr>
-          <w:lang w:val="da-DK"/>
-        </w:rPr>
-        <w:t xml:space="preserve"> til håndtering af algebraisk loop og hvis ja, hvordan håndteres det så i en </w:t>
-      </w:r>
-      <w:proofErr w:type="spellStart"/>
-      <w:r>
-        <w:rPr>
-          <w:lang w:val="da-DK"/>
-        </w:rPr>
-        <w:t>modeleringssammenhæng</w:t>
-      </w:r>
-      <w:proofErr w:type="spellEnd"/>
-      <w:r>
-        <w:rPr>
-          <w:lang w:val="da-DK"/>
-        </w:rPr>
-        <w:t>?</w:t>
-      </w:r>
-      <w:r>
-        <w:rPr>
-          <w:lang w:val="da-DK"/>
-        </w:rPr>
-        <w:t xml:space="preserve"> (se billede nedenfor)</w:t>
-      </w:r>
-    </w:p>
-    <w:p>
-      <w:pPr>
-        <w:pStyle w:val="ListParagraph"/>
-        <w:numPr>
-          <w:ilvl w:val="0"/>
-          <w:numId w:val="1"/>
-        </w:numPr>
-        <w:rPr>
-          <w:lang w:val="da-DK"/>
-        </w:rPr>
-      </w:pPr>
-    </w:p>
-    <w:p>
-      <w:pPr>
-        <w:rPr>
-          <w:lang w:val="da-DK"/>
-        </w:rPr>
-      </w:pPr>
-      <w:proofErr w:type="spellStart"/>
-      <w:r>
-        <w:rPr>
-          <w:lang w:val="da-DK"/>
-        </w:rPr>
-        <w:t>Reply</w:t>
-      </w:r>
-      <w:proofErr w:type="spellEnd"/>
-      <w:r>
-        <w:rPr>
-          <w:lang w:val="da-DK"/>
-        </w:rPr>
-        <w:t xml:space="preserve"> all?</w:t>
-      </w:r>
-    </w:p>
-    <w:p>
-      <w:pPr>
-        <w:rPr>
-          <w:lang w:val="da-DK"/>
-        </w:rPr>
-      </w:pPr>
-      <w:r>
-        <w:rPr>
+        <w:t>Reply all</w:t>
+      </w:r>
+    </w:p>
+    <w:p>
+      <w:pPr>
+        <w:rPr>
+          <w:lang w:val="da-DK"/>
+        </w:rPr>
+      </w:pPr>
+      <w:r>
+        <w:rPr>
+          <w:noProof/>
           <w:lang w:val="da-DK"/>
         </w:rPr>
         <w:lastRenderedPageBreak/>
@@ -664,7 +592,7 @@
                     <pic:cNvPicPr/>
                   </pic:nvPicPr>
                   <pic:blipFill>
-                    <a:blip r:embed="rId6"/>
+                    <a:blip r:embed="rId8"/>
                     <a:stretch>
                       <a:fillRect/>
                     </a:stretch>
@@ -691,163 +619,6 @@
           <w:lang w:val="da-DK"/>
         </w:rPr>
       </w:pPr>
-      <w:r>
-        <w:rPr>
-          <w:lang w:val="da-DK"/>
-        </w:rPr>
-        <w:t>Mening om sektioner i rapporten?</w:t>
-      </w:r>
-    </w:p>
-    <w:p>
-      <w:pPr>
-        <w:pStyle w:val="ListParagraph"/>
-        <w:numPr>
-          <w:ilvl w:val="0"/>
-          <w:numId w:val="2"/>
-        </w:numPr>
-        <w:rPr>
-          <w:lang w:val="da-DK"/>
-        </w:rPr>
-      </w:pPr>
-      <w:r>
-        <w:rPr>
-          <w:lang w:val="da-DK"/>
-        </w:rPr>
-        <w:t xml:space="preserve">Box </w:t>
-      </w:r>
-      <w:proofErr w:type="spellStart"/>
-      <w:r>
-        <w:rPr>
-          <w:lang w:val="da-DK"/>
-        </w:rPr>
-        <w:t>section</w:t>
-      </w:r>
-      <w:proofErr w:type="spellEnd"/>
-      <w:r>
-        <w:rPr>
-          <w:lang w:val="da-DK"/>
-        </w:rPr>
-        <w:t xml:space="preserve"> – </w:t>
-      </w:r>
-      <w:r>
-        <w:rPr>
-          <w:lang w:val="da-DK"/>
-        </w:rPr>
-        <w:t>T-</w:t>
-      </w:r>
-      <w:proofErr w:type="spellStart"/>
-      <w:r>
-        <w:rPr>
-          <w:lang w:val="da-DK"/>
-        </w:rPr>
-        <w:t>floor</w:t>
-      </w:r>
-      <w:proofErr w:type="spellEnd"/>
-      <w:r>
-        <w:rPr>
-          <w:lang w:val="da-DK"/>
-        </w:rPr>
-        <w:t xml:space="preserve"> er fjernet, men dette efterlader forvirring. Hvordan </w:t>
-      </w:r>
-      <w:proofErr w:type="spellStart"/>
-      <w:r>
-        <w:rPr>
-          <w:lang w:val="da-DK"/>
-        </w:rPr>
-        <w:t>faciliteres</w:t>
-      </w:r>
-      <w:proofErr w:type="spellEnd"/>
-      <w:r>
-        <w:rPr>
-          <w:lang w:val="da-DK"/>
-        </w:rPr>
-        <w:t xml:space="preserve"> et ordenligt </w:t>
-      </w:r>
-      <w:proofErr w:type="spellStart"/>
-      <w:r>
-        <w:rPr>
-          <w:lang w:val="da-DK"/>
-        </w:rPr>
-        <w:t>airflow</w:t>
-      </w:r>
-      <w:proofErr w:type="spellEnd"/>
-      <w:r>
-        <w:rPr>
-          <w:lang w:val="da-DK"/>
-        </w:rPr>
-        <w:t>?</w:t>
-      </w:r>
-    </w:p>
-    <w:p>
-      <w:pPr>
-        <w:pStyle w:val="ListParagraph"/>
-        <w:numPr>
-          <w:ilvl w:val="0"/>
-          <w:numId w:val="2"/>
-        </w:numPr>
-        <w:rPr>
-          <w:lang w:val="da-DK"/>
-        </w:rPr>
-      </w:pPr>
-      <w:r>
-        <w:rPr>
-          <w:lang w:val="da-DK"/>
-        </w:rPr>
-        <w:lastRenderedPageBreak/>
-        <w:t>Hvordan tilgår vi at finde koefficienter til alle vores ligninger?</w:t>
-      </w:r>
-      <w:r>
-        <w:rPr>
-          <w:lang w:val="da-DK"/>
-        </w:rPr>
-        <w:t xml:space="preserve"> </w:t>
-      </w:r>
-      <w:r>
-        <w:rPr>
-          <w:lang w:val="da-DK"/>
-        </w:rPr>
-        <w:t xml:space="preserve">(kan vi stjæle dem fra </w:t>
-      </w:r>
-      <w:proofErr w:type="spellStart"/>
-      <w:r>
-        <w:rPr>
-          <w:lang w:val="da-DK"/>
-        </w:rPr>
-        <w:t>Simulink</w:t>
-      </w:r>
-      <w:proofErr w:type="spellEnd"/>
-      <w:r>
-        <w:rPr>
-          <w:lang w:val="da-DK"/>
-        </w:rPr>
-        <w:t xml:space="preserve"> modellen?)</w:t>
-      </w:r>
-    </w:p>
-    <w:p>
-      <w:pPr>
-        <w:pStyle w:val="ListParagraph"/>
-        <w:numPr>
-          <w:ilvl w:val="0"/>
-          <w:numId w:val="2"/>
-        </w:numPr>
-        <w:rPr>
-          <w:lang w:val="da-DK"/>
-        </w:rPr>
-      </w:pPr>
-    </w:p>
-    <w:p>
-      <w:pPr>
-        <w:rPr>
-          <w:lang w:val="da-DK"/>
-        </w:rPr>
-      </w:pPr>
-    </w:p>
-    <w:p>
-      <w:pPr>
-        <w:rPr>
-          <w:lang w:val="da-DK"/>
-        </w:rPr>
-      </w:pPr>
     </w:p>
     <w:sectPr>
       <w:pgSz w:w="11906" w:h="16838"/>
@@ -864,7 +635,7 @@
   <w:abstractNum w:abstractNumId="0" w15:restartNumberingAfterBreak="0">
     <w:nsid w:val="6293628B"/>
     <w:multiLevelType w:val="hybridMultilevel"/>
-    <w:tmpl w:val="7ABE4EE4"/>
+    <w:tmpl w:val="8A926FD4"/>
     <w:lvl w:ilvl="0" w:tplc="0809000F">
       <w:start w:val="1"/>
       <w:numFmt w:val="decimal"/>
@@ -886,7 +657,7 @@
         <w:ind w:left="1440" w:hanging="360"/>
       </w:pPr>
     </w:lvl>
-    <w:lvl w:ilvl="2" w:tplc="0809001B" w:tentative="1">
+    <w:lvl w:ilvl="2" w:tplc="0809001B">
       <w:start w:val="1"/>
       <w:numFmt w:val="lowerRoman"/>
       <w:lvlText w:val="%3."/>
@@ -1471,13 +1242,13 @@
     <w:name w:val="Normal"/>
     <w:qFormat/>
   </w:style>
-  <w:style w:type="character" w:default="1" w:styleId="DefaultParagraphFont">
+  <w:style w:type="character" w:default="1" w:styleId="Standardskrifttypeiafsnit">
     <w:name w:val="Default Paragraph Font"/>
     <w:uiPriority w:val="1"/>
     <w:semiHidden/>
     <w:unhideWhenUsed/>
   </w:style>
-  <w:style w:type="table" w:default="1" w:styleId="TableNormal">
+  <w:style w:type="table" w:default="1" w:styleId="Tabel-Normal">
     <w:name w:val="Normal Table"/>
     <w:uiPriority w:val="99"/>
     <w:semiHidden/>
@@ -1492,17 +1263,17 @@
       </w:tblCellMar>
     </w:tblPr>
   </w:style>
-  <w:style w:type="numbering" w:default="1" w:styleId="NoList">
+  <w:style w:type="numbering" w:default="1" w:styleId="Ingenoversigt">
     <w:name w:val="No List"/>
     <w:uiPriority w:val="99"/>
     <w:semiHidden/>
     <w:unhideWhenUsed/>
   </w:style>
-  <w:style w:type="paragraph" w:styleId="Title">
+  <w:style w:type="paragraph" w:styleId="Titel">
     <w:name w:val="Title"/>
     <w:basedOn w:val="Normal"/>
     <w:next w:val="Normal"/>
-    <w:link w:val="TitleChar"/>
+    <w:link w:val="TitelTegn"/>
     <w:uiPriority w:val="10"/>
     <w:qFormat/>
     <w:rsid w:val="000B704B"/>
@@ -1518,10 +1289,10 @@
       <w:szCs w:val="56"/>
     </w:rPr>
   </w:style>
-  <w:style w:type="character" w:customStyle="1" w:styleId="TitleChar">
-    <w:name w:val="Title Char"/>
-    <w:basedOn w:val="DefaultParagraphFont"/>
-    <w:link w:val="Title"/>
+  <w:style w:type="character" w:customStyle="1" w:styleId="TitelTegn">
+    <w:name w:val="Titel Tegn"/>
+    <w:basedOn w:val="Standardskrifttypeiafsnit"/>
+    <w:link w:val="Titel"/>
     <w:uiPriority w:val="10"/>
     <w:rsid w:val="000B704B"/>
     <w:rPr>
@@ -1532,7 +1303,7 @@
       <w:szCs w:val="56"/>
     </w:rPr>
   </w:style>
-  <w:style w:type="paragraph" w:styleId="ListParagraph">
+  <w:style w:type="paragraph" w:styleId="Listeafsnit">
     <w:name w:val="List Paragraph"/>
     <w:basedOn w:val="Normal"/>
     <w:uiPriority w:val="34"/>
@@ -1839,4 +1610,16 @@
     </a:ext>
   </a:extLst>
 </a:theme>
+</file>
+
+<file path=customXml/item1.xml><?xml version="1.0" encoding="utf-8"?>
+<b:Sources xmlns:b="http://schemas.openxmlformats.org/officeDocument/2006/bibliography" xmlns="http://schemas.openxmlformats.org/officeDocument/2006/bibliography" SelectedStyle="\APASixthEditionOfficeOnline.xsl" StyleName="APA" Version="6"/>
+</file>
+
+<file path=customXml/itemProps1.xml><?xml version="1.0" encoding="utf-8"?>
+<ds:datastoreItem xmlns:ds="http://schemas.openxmlformats.org/officeDocument/2006/customXml" ds:itemID="{4CB8B6E9-2C6B-4475-99FE-B42CC33955A9}">
+  <ds:schemaRefs>
+    <ds:schemaRef ds:uri="http://schemas.openxmlformats.org/officeDocument/2006/bibliography"/>
+  </ds:schemaRefs>
+</ds:datastoreItem>
 </file>
</xml_diff>